<commit_message>
textract search 3 keywords
</commit_message>
<xml_diff>
--- a/Textract/medicalexam.docx
+++ b/Textract/medicalexam.docx
@@ -82,6 +82,65 @@
           <w:lang w:val="en-US"/>
         </w:rPr>
       </w:pPr>
+    </w:p>
+    <w:p>
+      <w:pPr>
+        <w:rPr>
+          <w:lang w:val="en-US"/>
+        </w:rPr>
+      </w:pPr>
+      <w:r>
+        <w:rPr>
+          <w:lang w:val="en-US"/>
+        </w:rPr>
+        <w:t>Health</w:t>
+      </w:r>
+    </w:p>
+    <w:p>
+      <w:pPr>
+        <w:rPr>
+          <w:lang w:val="en-US"/>
+        </w:rPr>
+      </w:pPr>
+      <w:r>
+        <w:rPr>
+          <w:lang w:val="en-US"/>
+        </w:rPr>
+        <w:t xml:space="preserve">Treatment </w:t>
+      </w:r>
+    </w:p>
+    <w:p>
+      <w:pPr>
+        <w:rPr>
+          <w:lang w:val="en-US"/>
+        </w:rPr>
+      </w:pPr>
+      <w:r>
+        <w:rPr>
+          <w:lang w:val="en-US"/>
+        </w:rPr>
+        <w:t>T</w:t>
+      </w:r>
+      <w:r>
+        <w:rPr>
+          <w:lang w:val="en-US"/>
+        </w:rPr>
+        <w:t>reatment</w:t>
+      </w:r>
+      <w:r>
+        <w:rPr>
+          <w:lang w:val="en-US"/>
+        </w:rPr>
+        <w:t xml:space="preserve"> </w:t>
+      </w:r>
+      <w:proofErr w:type="spellStart"/>
+      <w:r>
+        <w:rPr>
+          <w:lang w:val="en-US"/>
+        </w:rPr>
+        <w:t>treatment</w:t>
+      </w:r>
+      <w:proofErr w:type="spellEnd"/>
     </w:p>
     <w:p>
       <w:pPr>

</xml_diff>